<commit_message>
Commit at 15:33:21.64  08.09.2023 - SetUp
</commit_message>
<xml_diff>
--- a/3_Documentazione/Modello documentazione progetto.docx
+++ b/3_Documentazione/Modello documentazione progetto.docx
@@ -5600,14 +5600,7 @@
                 <w:sz w:val="16"/>
                 <w:szCs w:val="16"/>
               </w:rPr>
-              <w:t>Deve essere possibile esportare la soluzione</w:t>
-            </w:r>
-            <w:r>
-              <w:rPr>
-                <w:sz w:val="16"/>
-                <w:szCs w:val="16"/>
-              </w:rPr>
-              <w:t xml:space="preserve"> </w:t>
+              <w:t xml:space="preserve">Deve essere possibile esportare la soluzione </w:t>
             </w:r>
           </w:p>
         </w:tc>
@@ -6461,10 +6454,7 @@
       </w:tr>
     </w:tbl>
     <w:p/>
-    <w:p>
-      <w:bookmarkStart w:id="7" w:name="_GoBack"/>
-      <w:bookmarkEnd w:id="7"/>
-    </w:p>
+    <w:p/>
     <w:tbl>
       <w:tblPr>
         <w:tblW w:w="9580" w:type="dxa"/>
@@ -6781,11 +6771,11 @@
       <w:pPr>
         <w:pStyle w:val="Titolo3"/>
       </w:pPr>
-      <w:bookmarkStart w:id="8" w:name="_Toc94790448"/>
+      <w:bookmarkStart w:id="7" w:name="_Toc94790448"/>
       <w:r>
         <w:t>Spiegazione elementi tabella dei requisiti:</w:t>
       </w:r>
-      <w:bookmarkEnd w:id="8"/>
+      <w:bookmarkEnd w:id="7"/>
     </w:p>
     <w:p>
       <w:r>
@@ -6877,59 +6867,89 @@
         <w:pStyle w:val="Titolo2"/>
         <w:ind w:left="578" w:hanging="578"/>
       </w:pPr>
-      <w:bookmarkStart w:id="9" w:name="_Toc94790449"/>
+      <w:bookmarkStart w:id="8" w:name="_Toc94790449"/>
       <w:r>
         <w:t>Use case</w:t>
       </w:r>
+      <w:bookmarkEnd w:id="8"/>
+    </w:p>
+    <w:p>
+      <w:pPr>
+        <w:rPr>
+          <w:lang w:val="it-IT"/>
+        </w:rPr>
+      </w:pPr>
+      <w:r>
+        <w:rPr>
+          <w:noProof/>
+          <w:lang w:val="it-IT"/>
+        </w:rPr>
+        <w:drawing>
+          <wp:inline distT="0" distB="0" distL="0" distR="0" wp14:anchorId="7ED7DC93" wp14:editId="388D9E09">
+            <wp:extent cx="6115050" cy="4171950"/>
+            <wp:effectExtent l="0" t="0" r="0" b="0"/>
+            <wp:docPr id="5" name="Immagine 5"/>
+            <wp:cNvGraphicFramePr>
+              <a:graphicFrameLocks xmlns:a="http://schemas.openxmlformats.org/drawingml/2006/main" noChangeAspect="1"/>
+            </wp:cNvGraphicFramePr>
+            <a:graphic xmlns:a="http://schemas.openxmlformats.org/drawingml/2006/main">
+              <a:graphicData uri="http://schemas.openxmlformats.org/drawingml/2006/picture">
+                <pic:pic xmlns:pic="http://schemas.openxmlformats.org/drawingml/2006/picture">
+                  <pic:nvPicPr>
+                    <pic:cNvPr id="0" name="Picture 1"/>
+                    <pic:cNvPicPr>
+                      <a:picLocks noChangeAspect="1" noChangeArrowheads="1"/>
+                    </pic:cNvPicPr>
+                  </pic:nvPicPr>
+                  <pic:blipFill>
+                    <a:blip r:embed="rId8">
+                      <a:extLst>
+                        <a:ext uri="{28A0092B-C50C-407E-A947-70E740481C1C}">
+                          <a14:useLocalDpi xmlns:a14="http://schemas.microsoft.com/office/drawing/2010/main" val="0"/>
+                        </a:ext>
+                      </a:extLst>
+                    </a:blip>
+                    <a:srcRect/>
+                    <a:stretch>
+                      <a:fillRect/>
+                    </a:stretch>
+                  </pic:blipFill>
+                  <pic:spPr bwMode="auto">
+                    <a:xfrm>
+                      <a:off x="0" y="0"/>
+                      <a:ext cx="6115050" cy="4171950"/>
+                    </a:xfrm>
+                    <a:prstGeom prst="rect">
+                      <a:avLst/>
+                    </a:prstGeom>
+                    <a:noFill/>
+                    <a:ln>
+                      <a:noFill/>
+                    </a:ln>
+                  </pic:spPr>
+                </pic:pic>
+              </a:graphicData>
+            </a:graphic>
+          </wp:inline>
+        </w:drawing>
+      </w:r>
+    </w:p>
+    <w:p>
+      <w:pPr>
+        <w:rPr>
+          <w:lang w:val="it-IT"/>
+        </w:rPr>
+      </w:pPr>
+    </w:p>
+    <w:p>
+      <w:pPr>
+        <w:pStyle w:val="Titolo2"/>
+      </w:pPr>
+      <w:bookmarkStart w:id="9" w:name="_Toc94790450"/>
+      <w:r>
+        <w:t>Pianificazione</w:t>
+      </w:r>
       <w:bookmarkEnd w:id="9"/>
-    </w:p>
-    <w:p>
-      <w:pPr>
-        <w:rPr>
-          <w:lang w:val="it-IT"/>
-        </w:rPr>
-      </w:pPr>
-      <w:r>
-        <w:rPr>
-          <w:lang w:val="it-IT"/>
-        </w:rPr>
-        <w:t xml:space="preserve">I casi d’uso rappresentano l’interazione tra i vari </w:t>
-      </w:r>
-      <w:r>
-        <w:rPr>
-          <w:lang w:val="it-IT"/>
-        </w:rPr>
-        <w:t>attori e le funzionalità</w:t>
-      </w:r>
-      <w:r>
-        <w:rPr>
-          <w:lang w:val="it-IT"/>
-        </w:rPr>
-        <w:t xml:space="preserve"> del prodotto</w:t>
-      </w:r>
-      <w:r>
-        <w:rPr>
-          <w:lang w:val="it-IT"/>
-        </w:rPr>
-        <w:t>.</w:t>
-      </w:r>
-    </w:p>
-    <w:p>
-      <w:pPr>
-        <w:rPr>
-          <w:lang w:val="it-IT"/>
-        </w:rPr>
-      </w:pPr>
-    </w:p>
-    <w:p>
-      <w:pPr>
-        <w:pStyle w:val="Titolo2"/>
-      </w:pPr>
-      <w:bookmarkStart w:id="10" w:name="_Toc94790450"/>
-      <w:r>
-        <w:t>Pianificazione</w:t>
-      </w:r>
-      <w:bookmarkEnd w:id="10"/>
     </w:p>
     <w:p>
       <w:pPr>
@@ -7030,11 +7050,12 @@
                 <w:noProof/>
                 <w:lang w:val="it-IT"/>
               </w:rPr>
+              <w:lastRenderedPageBreak/>
               <w:drawing>
-                <wp:inline distT="0" distB="0" distL="0" distR="0" wp14:anchorId="3C988473" wp14:editId="421E0D4A">
-                  <wp:extent cx="5972175" cy="2876550"/>
-                  <wp:effectExtent l="0" t="0" r="0" b="0"/>
-                  <wp:docPr id="1" name="Immagine 1"/>
+                <wp:inline distT="0" distB="0" distL="0" distR="0" wp14:anchorId="4E3E2D5A" wp14:editId="1E6C7B79">
+                  <wp:extent cx="6105525" cy="2590800"/>
+                  <wp:effectExtent l="0" t="0" r="9525" b="0"/>
+                  <wp:docPr id="6" name="Immagine 6"/>
                   <wp:cNvGraphicFramePr>
                     <a:graphicFrameLocks xmlns:a="http://schemas.openxmlformats.org/drawingml/2006/main" noChangeAspect="1"/>
                   </wp:cNvGraphicFramePr>
@@ -7042,20 +7063,20 @@
                     <a:graphicData uri="http://schemas.openxmlformats.org/drawingml/2006/picture">
                       <pic:pic xmlns:pic="http://schemas.openxmlformats.org/drawingml/2006/picture">
                         <pic:nvPicPr>
-                          <pic:cNvPr id="0" name="Picture 1"/>
+                          <pic:cNvPr id="0" name="Picture 2"/>
                           <pic:cNvPicPr>
                             <a:picLocks noChangeAspect="1" noChangeArrowheads="1"/>
                           </pic:cNvPicPr>
                         </pic:nvPicPr>
                         <pic:blipFill>
-                          <a:blip r:embed="rId8">
+                          <a:blip r:embed="rId9" cstate="print">
                             <a:extLst>
                               <a:ext uri="{28A0092B-C50C-407E-A947-70E740481C1C}">
                                 <a14:useLocalDpi xmlns:a14="http://schemas.microsoft.com/office/drawing/2010/main" val="0"/>
                               </a:ext>
                             </a:extLst>
                           </a:blip>
-                          <a:srcRect r="6310"/>
+                          <a:srcRect/>
                           <a:stretch>
                             <a:fillRect/>
                           </a:stretch>
@@ -7063,7 +7084,7 @@
                         <pic:spPr bwMode="auto">
                           <a:xfrm>
                             <a:off x="0" y="0"/>
-                            <a:ext cx="5972175" cy="2876550"/>
+                            <a:ext cx="6105525" cy="2590800"/>
                           </a:xfrm>
                           <a:prstGeom prst="rect">
                             <a:avLst/>
@@ -7090,14 +7111,27 @@
             <w:r>
               <w:t xml:space="preserve">Figura </w:t>
             </w:r>
-            <w:fldSimple w:instr=" SEQ Figura \* ARABIC ">
-              <w:r>
-                <w:rPr>
-                  <w:noProof/>
-                </w:rPr>
-                <w:t>1</w:t>
-              </w:r>
-            </w:fldSimple>
+            <w:r>
+              <w:fldChar w:fldCharType="begin"/>
+            </w:r>
+            <w:r>
+              <w:instrText xml:space="preserve"> SEQ Figura \* ARABIC </w:instrText>
+            </w:r>
+            <w:r>
+              <w:fldChar w:fldCharType="separate"/>
+            </w:r>
+            <w:r>
+              <w:rPr>
+                <w:noProof/>
+              </w:rPr>
+              <w:t>1</w:t>
+            </w:r>
+            <w:r>
+              <w:rPr>
+                <w:noProof/>
+              </w:rPr>
+              <w:fldChar w:fldCharType="end"/>
+            </w:r>
             <w:r>
               <w:t xml:space="preserve">: Esempio di diagramma di </w:t>
             </w:r>
@@ -7175,10 +7209,12 @@
       <w:pPr>
         <w:pStyle w:val="Titolo2"/>
       </w:pPr>
-      <w:bookmarkStart w:id="11" w:name="_Toc94790451"/>
+      <w:bookmarkStart w:id="10" w:name="_Toc94790451"/>
       <w:r>
         <w:t>Analisi dei mezzi</w:t>
       </w:r>
+      <w:bookmarkStart w:id="11" w:name="_GoBack"/>
+      <w:bookmarkEnd w:id="10"/>
       <w:bookmarkEnd w:id="11"/>
     </w:p>
     <w:p>
@@ -7282,7 +7318,6 @@
       <w:bookmarkStart w:id="14" w:name="_Toc413411420"/>
       <w:bookmarkStart w:id="15" w:name="_Toc94790453"/>
       <w:r>
-        <w:lastRenderedPageBreak/>
         <w:t>Hardware</w:t>
       </w:r>
       <w:bookmarkEnd w:id="14"/>
@@ -7510,6 +7545,7 @@
       <w:bookmarkStart w:id="20" w:name="_Toc429059810"/>
       <w:bookmarkStart w:id="21" w:name="_Toc94790456"/>
       <w:r>
+        <w:lastRenderedPageBreak/>
         <w:t>Design dei dati</w:t>
       </w:r>
       <w:r>
@@ -10078,10 +10114,10 @@
       </w:pPr>
     </w:p>
     <w:sectPr>
-      <w:headerReference w:type="default" r:id="rId9"/>
-      <w:footerReference w:type="default" r:id="rId10"/>
-      <w:headerReference w:type="first" r:id="rId11"/>
-      <w:footerReference w:type="first" r:id="rId12"/>
+      <w:headerReference w:type="default" r:id="rId10"/>
+      <w:footerReference w:type="default" r:id="rId11"/>
+      <w:headerReference w:type="first" r:id="rId12"/>
+      <w:footerReference w:type="first" r:id="rId13"/>
       <w:pgSz w:w="11906" w:h="16838"/>
       <w:pgMar w:top="1985" w:right="1134" w:bottom="1418" w:left="1134" w:header="567" w:footer="567" w:gutter="0"/>
       <w:pgNumType w:start="1"/>
@@ -10123,14 +10159,27 @@
     <w:r>
       <w:tab/>
     </w:r>
-    <w:fldSimple w:instr=" FILENAME ">
-      <w:r>
-        <w:rPr>
-          <w:noProof/>
-        </w:rPr>
-        <w:t>D2. Modello documentazione progetto.docx</w:t>
-      </w:r>
-    </w:fldSimple>
+    <w:r>
+      <w:fldChar w:fldCharType="begin"/>
+    </w:r>
+    <w:r>
+      <w:instrText xml:space="preserve"> FILENAME </w:instrText>
+    </w:r>
+    <w:r>
+      <w:fldChar w:fldCharType="separate"/>
+    </w:r>
+    <w:r>
+      <w:rPr>
+        <w:noProof/>
+      </w:rPr>
+      <w:t>D2. Modello documentazione progetto.docx</w:t>
+    </w:r>
+    <w:r>
+      <w:rPr>
+        <w:noProof/>
+      </w:rPr>
+      <w:fldChar w:fldCharType="end"/>
+    </w:r>
     <w:r>
       <w:tab/>
       <w:t xml:space="preserve">Versione: </w:t>
@@ -14502,7 +14551,7 @@
 </file>
 
 <file path=customXml/itemProps1.xml><?xml version="1.0" encoding="utf-8"?>
-<ds:datastoreItem xmlns:ds="http://schemas.openxmlformats.org/officeDocument/2006/customXml" ds:itemID="{D5DB60D4-8E78-49BC-9BE3-E71D2AB17D24}">
+<ds:datastoreItem xmlns:ds="http://schemas.openxmlformats.org/officeDocument/2006/customXml" ds:itemID="{054B6B46-CDDA-4651-9C43-3398C9BC610E}">
   <ds:schemaRefs>
     <ds:schemaRef ds:uri="http://schemas.openxmlformats.org/officeDocument/2006/bibliography"/>
   </ds:schemaRefs>

</xml_diff>

<commit_message>
Commit at 15:22:03.26  13.10.2023 -
</commit_message>
<xml_diff>
--- a/3_Documentazione/Modello documentazione progetto.docx
+++ b/3_Documentazione/Modello documentazione progetto.docx
@@ -6947,75 +6947,10 @@
       </w:pPr>
       <w:bookmarkStart w:id="9" w:name="_Toc94790450"/>
       <w:r>
+        <w:lastRenderedPageBreak/>
         <w:t>Pianificazione</w:t>
       </w:r>
       <w:bookmarkEnd w:id="9"/>
-    </w:p>
-    <w:p>
-      <w:pPr>
-        <w:rPr>
-          <w:lang w:val="it-IT"/>
-        </w:rPr>
-      </w:pPr>
-      <w:r>
-        <w:rPr>
-          <w:lang w:val="it-IT"/>
-        </w:rPr>
-        <w:t xml:space="preserve">Prima di stabilire una pianificazione bisogna avere almeno una vaga idea del modello di sviluppo che si intende adottare. </w:t>
-      </w:r>
-      <w:r>
-        <w:rPr>
-          <w:lang w:val="it-IT"/>
-        </w:rPr>
-        <w:t xml:space="preserve">In questa sezione bisognerà inserire il modello concettuale di sviluppo che si seguirà durante il progetto. </w:t>
-      </w:r>
-      <w:r>
-        <w:rPr>
-          <w:lang w:val="it-IT"/>
-        </w:rPr>
-        <w:t>Gli elementi di riferimento per una buona pianificazione derivano da una scomposizione top-down della problematica del progetto.</w:t>
-      </w:r>
-    </w:p>
-    <w:p>
-      <w:pPr>
-        <w:rPr>
-          <w:lang w:val="it-IT"/>
-        </w:rPr>
-      </w:pPr>
-    </w:p>
-    <w:p>
-      <w:pPr>
-        <w:rPr>
-          <w:lang w:val="it-IT"/>
-        </w:rPr>
-      </w:pPr>
-      <w:r>
-        <w:rPr>
-          <w:lang w:val="it-IT"/>
-        </w:rPr>
-        <w:t xml:space="preserve">La pianificazione può essere rappresentata mediante un diagramma di </w:t>
-      </w:r>
-      <w:proofErr w:type="spellStart"/>
-      <w:r>
-        <w:rPr>
-          <w:lang w:val="it-IT"/>
-        </w:rPr>
-        <w:t>Gantt</w:t>
-      </w:r>
-      <w:proofErr w:type="spellEnd"/>
-      <w:r>
-        <w:rPr>
-          <w:lang w:val="it-IT"/>
-        </w:rPr>
-        <w:t>:</w:t>
-      </w:r>
-    </w:p>
-    <w:p>
-      <w:pPr>
-        <w:rPr>
-          <w:lang w:val="it-IT"/>
-        </w:rPr>
-      </w:pPr>
     </w:p>
     <w:tbl>
       <w:tblPr>
@@ -7050,7 +6985,6 @@
                 <w:noProof/>
                 <w:lang w:val="it-IT"/>
               </w:rPr>
-              <w:lastRenderedPageBreak/>
               <w:drawing>
                 <wp:inline distT="0" distB="0" distL="0" distR="0" wp14:anchorId="4E3E2D5A" wp14:editId="1E6C7B79">
                   <wp:extent cx="6105525" cy="2590800"/>
@@ -7111,14 +7045,27 @@
             <w:r>
               <w:t xml:space="preserve">Figura </w:t>
             </w:r>
-            <w:fldSimple w:instr=" SEQ Figura \* ARABIC ">
-              <w:r>
-                <w:rPr>
-                  <w:noProof/>
-                </w:rPr>
-                <w:t>1</w:t>
-              </w:r>
-            </w:fldSimple>
+            <w:r>
+              <w:fldChar w:fldCharType="begin"/>
+            </w:r>
+            <w:r>
+              <w:instrText xml:space="preserve"> SEQ Figura \* ARABIC </w:instrText>
+            </w:r>
+            <w:r>
+              <w:fldChar w:fldCharType="separate"/>
+            </w:r>
+            <w:r>
+              <w:rPr>
+                <w:noProof/>
+              </w:rPr>
+              <w:t>1</w:t>
+            </w:r>
+            <w:r>
+              <w:rPr>
+                <w:noProof/>
+              </w:rPr>
+              <w:fldChar w:fldCharType="end"/>
+            </w:r>
             <w:r>
               <w:t xml:space="preserve">: Esempio di diagramma di </w:t>
             </w:r>
@@ -7147,50 +7094,13 @@
           <w:lang w:val="it-IT"/>
         </w:rPr>
       </w:pPr>
-      <w:r>
-        <w:rPr>
-          <w:lang w:val="it-IT"/>
-        </w:rPr>
-        <w:t>Se si usano altri metodi di pianificazione (</w:t>
-      </w:r>
-      <w:r>
-        <w:rPr>
-          <w:lang w:val="it-IT"/>
-        </w:rPr>
-        <w:t>p.</w:t>
-      </w:r>
-      <w:r>
-        <w:rPr>
-          <w:lang w:val="it-IT"/>
-        </w:rPr>
-        <w:t>es</w:t>
-      </w:r>
-      <w:r>
-        <w:rPr>
-          <w:lang w:val="it-IT"/>
-        </w:rPr>
-        <w:t>.</w:t>
-      </w:r>
-      <w:r>
-        <w:rPr>
-          <w:lang w:val="it-IT"/>
-        </w:rPr>
-        <w:t xml:space="preserve"> </w:t>
-      </w:r>
-      <w:proofErr w:type="spellStart"/>
-      <w:r>
-        <w:rPr>
-          <w:lang w:val="it-IT"/>
-        </w:rPr>
-        <w:t>scrum</w:t>
-      </w:r>
-      <w:proofErr w:type="spellEnd"/>
-      <w:r>
-        <w:rPr>
-          <w:lang w:val="it-IT"/>
-        </w:rPr>
-        <w:t>), dovranno apparire in questo capitolo.</w:t>
-      </w:r>
+    </w:p>
+    <w:p>
+      <w:pPr>
+        <w:rPr>
+          <w:lang w:val="it-IT"/>
+        </w:rPr>
+      </w:pPr>
     </w:p>
     <w:p>
       <w:pPr>
@@ -7201,43 +7111,6 @@
         <w:t>Analisi dei mezzi</w:t>
       </w:r>
       <w:bookmarkEnd w:id="10"/>
-    </w:p>
-    <w:p>
-      <w:pPr>
-        <w:rPr>
-          <w:lang w:val="it-IT"/>
-        </w:rPr>
-      </w:pPr>
-      <w:r>
-        <w:rPr>
-          <w:lang w:val="it-IT"/>
-        </w:rPr>
-        <w:t xml:space="preserve">Elencare e </w:t>
-      </w:r>
-      <w:r>
-        <w:rPr>
-          <w:lang w:val="it-IT"/>
-        </w:rPr>
-        <w:t>descrivere</w:t>
-      </w:r>
-      <w:r>
-        <w:rPr>
-          <w:lang w:val="it-IT"/>
-        </w:rPr>
-        <w:t xml:space="preserve"> i </w:t>
-      </w:r>
-      <w:r>
-        <w:rPr>
-          <w:lang w:val="it-IT"/>
-        </w:rPr>
-        <w:t>mezzi disponibili pe</w:t>
-      </w:r>
-      <w:r>
-        <w:rPr>
-          <w:lang w:val="it-IT"/>
-        </w:rPr>
-        <w:t>r la realizzazione del progetto. Ricordarsi di sempre descrivere nel dettaglio le versioni e il modello di riferimento.</w:t>
-      </w:r>
     </w:p>
     <w:p>
       <w:pPr>
@@ -7273,8 +7146,10 @@
       <w:r>
         <w:t>Hardware</w:t>
       </w:r>
+      <w:bookmarkStart w:id="15" w:name="_GoBack"/>
       <w:bookmarkEnd w:id="13"/>
       <w:bookmarkEnd w:id="14"/>
+      <w:bookmarkEnd w:id="15"/>
     </w:p>
     <w:p>
       <w:pPr>
@@ -7295,8 +7170,6 @@
           <w:lang w:val="it-IT"/>
         </w:rPr>
       </w:pPr>
-      <w:bookmarkStart w:id="15" w:name="_GoBack"/>
-      <w:bookmarkEnd w:id="15"/>
     </w:p>
     <w:p>
       <w:pPr>
@@ -10102,14 +9975,27 @@
     <w:r>
       <w:tab/>
     </w:r>
-    <w:fldSimple w:instr=" FILENAME ">
-      <w:r>
-        <w:rPr>
-          <w:noProof/>
-        </w:rPr>
-        <w:t>D2. Modello documentazione progetto.docx</w:t>
-      </w:r>
-    </w:fldSimple>
+    <w:r>
+      <w:fldChar w:fldCharType="begin"/>
+    </w:r>
+    <w:r>
+      <w:instrText xml:space="preserve"> FILENAME </w:instrText>
+    </w:r>
+    <w:r>
+      <w:fldChar w:fldCharType="separate"/>
+    </w:r>
+    <w:r>
+      <w:rPr>
+        <w:noProof/>
+      </w:rPr>
+      <w:t>D2. Modello documentazione progetto.docx</w:t>
+    </w:r>
+    <w:r>
+      <w:rPr>
+        <w:noProof/>
+      </w:rPr>
+      <w:fldChar w:fldCharType="end"/>
+    </w:r>
     <w:r>
       <w:tab/>
       <w:t xml:space="preserve">Versione: </w:t>
@@ -14481,7 +14367,7 @@
 </file>
 
 <file path=customXml/itemProps1.xml><?xml version="1.0" encoding="utf-8"?>
-<ds:datastoreItem xmlns:ds="http://schemas.openxmlformats.org/officeDocument/2006/customXml" ds:itemID="{20186336-92F8-4744-8E6B-390F014FAAEF}">
+<ds:datastoreItem xmlns:ds="http://schemas.openxmlformats.org/officeDocument/2006/customXml" ds:itemID="{F24E2B94-E1D7-44DB-82DD-4F1CB5BFD1E7}">
   <ds:schemaRefs>
     <ds:schemaRef ds:uri="http://schemas.openxmlformats.org/officeDocument/2006/bibliography"/>
   </ds:schemaRefs>

</xml_diff>